<commit_message>
updating PI-regulator circuit and report
</commit_message>
<xml_diff>
--- a/PI-regulator_report.docx
+++ b/PI-regulator_report.docx
@@ -259,6 +259,7 @@
                 <w:lang w:val="en-US"/>
               </w:rPr>
             </w:pPr>
+            <w:proofErr w:type="spellStart"/>
             <w:r>
               <w:rPr>
                 <w:sz w:val="28"/>
@@ -267,6 +268,7 @@
               </w:rPr>
               <w:t>Kcrit</w:t>
             </w:r>
+            <w:proofErr w:type="spellEnd"/>
           </w:p>
         </w:tc>
         <w:tc>
@@ -353,6 +355,7 @@
                 <w:lang w:val="en-US"/>
               </w:rPr>
             </w:pPr>
+            <w:proofErr w:type="spellStart"/>
             <w:r>
               <w:rPr>
                 <w:sz w:val="28"/>
@@ -361,6 +364,7 @@
               </w:rPr>
               <w:t>Tcrit</w:t>
             </w:r>
+            <w:proofErr w:type="spellEnd"/>
           </w:p>
         </w:tc>
         <w:tc>
@@ -862,6 +866,16 @@
           <w:lang w:val="en-US"/>
         </w:rPr>
         <w:t>1</w:t>
+      </w:r>
+      <w:r>
+        <w:rPr>
+          <w:b/>
+          <w:bCs/>
+          <w:sz w:val="28"/>
+          <w:szCs w:val="28"/>
+          <w:lang w:val="en-US"/>
+        </w:rPr>
+        <w:t xml:space="preserve"> </w:t>
       </w:r>
       <w:r>
         <w:rPr>

</xml_diff>